<commit_message>
{Clase} [CEA] Ejercicio 1 (Completo)
</commit_message>
<xml_diff>
--- a/1/Circuito Electronicos Analogicos/Ejercicios/Ejercicio 1/EjercicioNR-resuelto.docx
+++ b/1/Circuito Electronicos Analogicos/Ejercicios/Ejercicio 1/EjercicioNR-resuelto.docx
@@ -23,12 +23,6 @@
         <w:tblOverlap w:val="never"/>
         <w:tblW w:w="10613" w:type="dxa"/>
         <w:tblInd w:w="0" w:type="dxa"/>
-        <w:tblCellMar>
-          <w:top w:w="0" w:type="dxa"/>
-          <w:left w:w="0" w:type="dxa"/>
-          <w:bottom w:w="0" w:type="dxa"/>
-          <w:right w:w="0" w:type="dxa"/>
-        </w:tblCellMar>
         <w:tblLook w:val="04A0" w:firstRow="1" w:lastRow="0" w:firstColumn="1" w:lastColumn="0" w:noHBand="0" w:noVBand="1"/>
       </w:tblPr>
       <w:tblGrid>
@@ -50,9 +44,6 @@
             </w:tcBorders>
           </w:tcPr>
           <w:p>
-            <w:pPr>
-              <w:spacing w:after="0"/>
-            </w:pPr>
             <w:r>
               <w:rPr>
                 <w:noProof/>
@@ -107,7 +98,6 @@
           </w:tcPr>
           <w:p>
             <w:pPr>
-              <w:spacing w:after="0"/>
               <w:ind w:left="-7076" w:right="11484"/>
             </w:pPr>
           </w:p>
@@ -117,9 +107,7 @@
               <w:tblW w:w="3970" w:type="dxa"/>
               <w:tblInd w:w="0" w:type="dxa"/>
               <w:tblCellMar>
-                <w:top w:w="0" w:type="dxa"/>
                 <w:left w:w="130" w:type="dxa"/>
-                <w:bottom w:w="0" w:type="dxa"/>
                 <w:right w:w="63" w:type="dxa"/>
               </w:tblCellMar>
               <w:tblLook w:val="04A0" w:firstRow="1" w:lastRow="0" w:firstColumn="1" w:lastColumn="0" w:noHBand="0" w:noVBand="1"/>
@@ -149,6 +137,7 @@
                   <w:pPr>
                     <w:framePr w:wrap="around" w:vAnchor="text" w:hAnchor="page" w:x="2837" w:y="-23"/>
                     <w:suppressOverlap/>
+                    <w:jc w:val="center"/>
                   </w:pPr>
                 </w:p>
               </w:tc>
@@ -178,19 +167,53 @@
                     </w:rPr>
                     <w:t>R</w:t>
                   </w:r>
+                </w:p>
+                <w:p>
+                  <w:pPr>
+                    <w:framePr w:wrap="around" w:vAnchor="text" w:hAnchor="page" w:x="2837" w:y="-23"/>
+                    <w:ind w:right="68"/>
+                    <w:suppressOverlap/>
+                    <w:jc w:val="center"/>
+                  </w:pPr>
                   <w:r>
                     <w:rPr>
                       <w:rFonts w:ascii="Arial" w:eastAsia="Arial" w:hAnsi="Arial" w:cs="Arial"/>
                       <w:sz w:val="24"/>
                     </w:rPr>
-                    <w:t xml:space="preserve"> </w:t>
-                  </w:r>
-                </w:p>
-                <w:p>
-                  <w:pPr>
-                    <w:framePr w:wrap="around" w:vAnchor="text" w:hAnchor="page" w:x="2837" w:y="-23"/>
-                    <w:spacing w:after="0"/>
-                    <w:ind w:right="68"/>
+                    <w:t>(Ω)</w:t>
+                  </w:r>
+                </w:p>
+              </w:tc>
+              <w:tc>
+                <w:tcPr>
+                  <w:tcW w:w="710" w:type="dxa"/>
+                  <w:tcBorders>
+                    <w:top w:val="single" w:sz="4" w:space="0" w:color="000000"/>
+                    <w:left w:val="single" w:sz="4" w:space="0" w:color="000000"/>
+                    <w:bottom w:val="single" w:sz="4" w:space="0" w:color="000000"/>
+                    <w:right w:val="single" w:sz="4" w:space="0" w:color="000000"/>
+                  </w:tcBorders>
+                </w:tcPr>
+                <w:p>
+                  <w:pPr>
+                    <w:framePr w:wrap="around" w:vAnchor="text" w:hAnchor="page" w:x="2837" w:y="-23"/>
+                    <w:ind w:right="70"/>
+                    <w:suppressOverlap/>
+                    <w:jc w:val="center"/>
+                  </w:pPr>
+                  <w:r>
+                    <w:rPr>
+                      <w:rFonts w:ascii="Arial" w:eastAsia="Arial" w:hAnsi="Arial" w:cs="Arial"/>
+                      <w:b/>
+                      <w:sz w:val="24"/>
+                    </w:rPr>
+                    <w:t>V</w:t>
+                  </w:r>
+                </w:p>
+                <w:p>
+                  <w:pPr>
+                    <w:framePr w:wrap="around" w:vAnchor="text" w:hAnchor="page" w:x="2837" w:y="-23"/>
+                    <w:ind w:right="71"/>
                     <w:suppressOverlap/>
                     <w:jc w:val="center"/>
                   </w:pPr>
@@ -199,50 +222,41 @@
                       <w:rFonts w:ascii="Arial" w:eastAsia="Arial" w:hAnsi="Arial" w:cs="Arial"/>
                       <w:sz w:val="24"/>
                     </w:rPr>
-                    <w:t>(Ω)</w:t>
-                  </w:r>
+                    <w:t>(v)</w:t>
+                  </w:r>
+                </w:p>
+              </w:tc>
+              <w:tc>
+                <w:tcPr>
+                  <w:tcW w:w="850" w:type="dxa"/>
+                  <w:tcBorders>
+                    <w:top w:val="single" w:sz="4" w:space="0" w:color="000000"/>
+                    <w:left w:val="single" w:sz="4" w:space="0" w:color="000000"/>
+                    <w:bottom w:val="single" w:sz="4" w:space="0" w:color="000000"/>
+                    <w:right w:val="single" w:sz="4" w:space="0" w:color="000000"/>
+                  </w:tcBorders>
+                </w:tcPr>
+                <w:p>
+                  <w:pPr>
+                    <w:framePr w:wrap="around" w:vAnchor="text" w:hAnchor="page" w:x="2837" w:y="-23"/>
+                    <w:spacing w:after="4"/>
+                    <w:ind w:right="67"/>
+                    <w:suppressOverlap/>
+                    <w:jc w:val="center"/>
+                  </w:pPr>
                   <w:r>
                     <w:rPr>
                       <w:rFonts w:ascii="Arial" w:eastAsia="Arial" w:hAnsi="Arial" w:cs="Arial"/>
                       <w:b/>
                       <w:sz w:val="24"/>
                     </w:rPr>
-                    <w:t xml:space="preserve"> </w:t>
-                  </w:r>
-                </w:p>
-              </w:tc>
-              <w:tc>
-                <w:tcPr>
-                  <w:tcW w:w="710" w:type="dxa"/>
-                  <w:tcBorders>
-                    <w:top w:val="single" w:sz="4" w:space="0" w:color="000000"/>
-                    <w:left w:val="single" w:sz="4" w:space="0" w:color="000000"/>
-                    <w:bottom w:val="single" w:sz="4" w:space="0" w:color="000000"/>
-                    <w:right w:val="single" w:sz="4" w:space="0" w:color="000000"/>
-                  </w:tcBorders>
-                </w:tcPr>
-                <w:p>
-                  <w:pPr>
-                    <w:framePr w:wrap="around" w:vAnchor="text" w:hAnchor="page" w:x="2837" w:y="-23"/>
-                    <w:spacing w:after="0"/>
-                    <w:ind w:right="70"/>
-                    <w:suppressOverlap/>
-                    <w:jc w:val="center"/>
-                  </w:pPr>
-                  <w:r>
-                    <w:rPr>
-                      <w:rFonts w:ascii="Arial" w:eastAsia="Arial" w:hAnsi="Arial" w:cs="Arial"/>
-                      <w:b/>
-                      <w:sz w:val="24"/>
-                    </w:rPr>
-                    <w:t xml:space="preserve">V </w:t>
-                  </w:r>
-                </w:p>
-                <w:p>
-                  <w:pPr>
-                    <w:framePr w:wrap="around" w:vAnchor="text" w:hAnchor="page" w:x="2837" w:y="-23"/>
-                    <w:spacing w:after="0"/>
-                    <w:ind w:right="71"/>
+                    <w:t>I</w:t>
+                  </w:r>
+                </w:p>
+                <w:p>
+                  <w:pPr>
+                    <w:framePr w:wrap="around" w:vAnchor="text" w:hAnchor="page" w:x="2837" w:y="-23"/>
+                    <w:ind w:left="72"/>
                     <w:suppressOverlap/>
                     <w:jc w:val="center"/>
                   </w:pPr>
@@ -251,25 +265,25 @@
                       <w:rFonts w:ascii="Arial" w:eastAsia="Arial" w:hAnsi="Arial" w:cs="Arial"/>
                       <w:sz w:val="24"/>
                     </w:rPr>
-                    <w:t xml:space="preserve">(v) </w:t>
-                  </w:r>
-                </w:p>
-              </w:tc>
-              <w:tc>
-                <w:tcPr>
-                  <w:tcW w:w="850" w:type="dxa"/>
-                  <w:tcBorders>
-                    <w:top w:val="single" w:sz="4" w:space="0" w:color="000000"/>
-                    <w:left w:val="single" w:sz="4" w:space="0" w:color="000000"/>
-                    <w:bottom w:val="single" w:sz="4" w:space="0" w:color="000000"/>
-                    <w:right w:val="single" w:sz="4" w:space="0" w:color="000000"/>
-                  </w:tcBorders>
-                </w:tcPr>
-                <w:p>
-                  <w:pPr>
-                    <w:framePr w:wrap="around" w:vAnchor="text" w:hAnchor="page" w:x="2837" w:y="-23"/>
-                    <w:spacing w:after="4"/>
-                    <w:ind w:right="67"/>
+                    <w:t>(A)</w:t>
+                  </w:r>
+                </w:p>
+              </w:tc>
+              <w:tc>
+                <w:tcPr>
+                  <w:tcW w:w="994" w:type="dxa"/>
+                  <w:tcBorders>
+                    <w:top w:val="single" w:sz="4" w:space="0" w:color="000000"/>
+                    <w:left w:val="single" w:sz="4" w:space="0" w:color="000000"/>
+                    <w:bottom w:val="single" w:sz="4" w:space="0" w:color="000000"/>
+                    <w:right w:val="single" w:sz="4" w:space="0" w:color="000000"/>
+                  </w:tcBorders>
+                </w:tcPr>
+                <w:p>
+                  <w:pPr>
+                    <w:framePr w:wrap="around" w:vAnchor="text" w:hAnchor="page" w:x="2837" w:y="-23"/>
+                    <w:spacing w:after="3"/>
+                    <w:ind w:right="66"/>
                     <w:suppressOverlap/>
                     <w:jc w:val="center"/>
                   </w:pPr>
@@ -279,110 +293,22 @@
                       <w:b/>
                       <w:sz w:val="24"/>
                     </w:rPr>
-                    <w:t xml:space="preserve">I </w:t>
-                  </w:r>
-                </w:p>
-                <w:p>
-                  <w:pPr>
-                    <w:framePr w:wrap="around" w:vAnchor="text" w:hAnchor="page" w:x="2837" w:y="-23"/>
-                    <w:spacing w:after="0"/>
-                    <w:ind w:left="72"/>
-                    <w:suppressOverlap/>
+                    <w:t>W</w:t>
+                  </w:r>
+                </w:p>
+                <w:p>
+                  <w:pPr>
+                    <w:framePr w:wrap="around" w:vAnchor="text" w:hAnchor="page" w:x="2837" w:y="-23"/>
+                    <w:ind w:right="59"/>
+                    <w:suppressOverlap/>
+                    <w:jc w:val="center"/>
                   </w:pPr>
                   <w:r>
                     <w:rPr>
                       <w:rFonts w:ascii="Arial" w:eastAsia="Arial" w:hAnsi="Arial" w:cs="Arial"/>
                       <w:sz w:val="24"/>
                     </w:rPr>
-                    <w:t>(</w:t>
-                  </w:r>
-                  <w:r>
-                    <w:rPr>
-                      <w:rFonts w:ascii="Cambria Math" w:eastAsia="Cambria Math" w:hAnsi="Cambria Math" w:cs="Cambria Math"/>
-                      <w:sz w:val="24"/>
-                    </w:rPr>
-                    <w:t>µ</w:t>
-                  </w:r>
-                  <w:r>
-                    <w:rPr>
-                      <w:rFonts w:ascii="Arial" w:eastAsia="Arial" w:hAnsi="Arial" w:cs="Arial"/>
-                      <w:sz w:val="24"/>
-                    </w:rPr>
-                    <w:t>A)</w:t>
-                  </w:r>
-                  <w:r>
-                    <w:rPr>
-                      <w:rFonts w:ascii="Arial" w:eastAsia="Arial" w:hAnsi="Arial" w:cs="Arial"/>
-                      <w:b/>
-                      <w:sz w:val="24"/>
-                    </w:rPr>
-                    <w:t xml:space="preserve"> </w:t>
-                  </w:r>
-                </w:p>
-              </w:tc>
-              <w:tc>
-                <w:tcPr>
-                  <w:tcW w:w="994" w:type="dxa"/>
-                  <w:tcBorders>
-                    <w:top w:val="single" w:sz="4" w:space="0" w:color="000000"/>
-                    <w:left w:val="single" w:sz="4" w:space="0" w:color="000000"/>
-                    <w:bottom w:val="single" w:sz="4" w:space="0" w:color="000000"/>
-                    <w:right w:val="single" w:sz="4" w:space="0" w:color="000000"/>
-                  </w:tcBorders>
-                </w:tcPr>
-                <w:p>
-                  <w:pPr>
-                    <w:framePr w:wrap="around" w:vAnchor="text" w:hAnchor="page" w:x="2837" w:y="-23"/>
-                    <w:spacing w:after="3"/>
-                    <w:ind w:right="66"/>
-                    <w:suppressOverlap/>
-                    <w:jc w:val="center"/>
-                  </w:pPr>
-                  <w:r>
-                    <w:rPr>
-                      <w:rFonts w:ascii="Arial" w:eastAsia="Arial" w:hAnsi="Arial" w:cs="Arial"/>
-                      <w:b/>
-                      <w:sz w:val="24"/>
-                    </w:rPr>
-                    <w:t xml:space="preserve">W </w:t>
-                  </w:r>
-                </w:p>
-                <w:p>
-                  <w:pPr>
-                    <w:framePr w:wrap="around" w:vAnchor="text" w:hAnchor="page" w:x="2837" w:y="-23"/>
-                    <w:spacing w:after="0"/>
-                    <w:ind w:right="59"/>
-                    <w:suppressOverlap/>
-                    <w:jc w:val="center"/>
-                  </w:pPr>
-                  <w:r>
-                    <w:rPr>
-                      <w:rFonts w:ascii="Arial" w:eastAsia="Arial" w:hAnsi="Arial" w:cs="Arial"/>
-                      <w:sz w:val="24"/>
-                    </w:rPr>
-                    <w:t>(</w:t>
-                  </w:r>
-                  <w:r>
-                    <w:rPr>
-                      <w:rFonts w:ascii="Cambria Math" w:eastAsia="Cambria Math" w:hAnsi="Cambria Math" w:cs="Cambria Math"/>
-                      <w:sz w:val="24"/>
-                    </w:rPr>
-                    <w:t>µ</w:t>
-                  </w:r>
-                  <w:r>
-                    <w:rPr>
-                      <w:rFonts w:ascii="Arial" w:eastAsia="Arial" w:hAnsi="Arial" w:cs="Arial"/>
-                      <w:sz w:val="24"/>
-                    </w:rPr>
-                    <w:t>W)</w:t>
-                  </w:r>
-                  <w:r>
-                    <w:rPr>
-                      <w:rFonts w:ascii="Arial" w:eastAsia="Arial" w:hAnsi="Arial" w:cs="Arial"/>
-                      <w:b/>
-                      <w:sz w:val="24"/>
-                    </w:rPr>
-                    <w:t xml:space="preserve"> </w:t>
+                    <w:t>(W)</w:t>
                   </w:r>
                 </w:p>
               </w:tc>
@@ -405,8 +331,8 @@
                 <w:p>
                   <w:pPr>
                     <w:framePr w:wrap="around" w:vAnchor="text" w:hAnchor="page" w:x="2837" w:y="-23"/>
-                    <w:spacing w:after="0"/>
-                    <w:suppressOverlap/>
+                    <w:suppressOverlap/>
+                    <w:jc w:val="center"/>
                   </w:pPr>
                   <w:r>
                     <w:rPr>
@@ -414,7 +340,7 @@
                       <w:b/>
                       <w:sz w:val="24"/>
                     </w:rPr>
-                    <w:t xml:space="preserve">R1 </w:t>
+                    <w:t>R1</w:t>
                   </w:r>
                 </w:p>
               </w:tc>
@@ -432,16 +358,16 @@
                 <w:p>
                   <w:pPr>
                     <w:framePr w:wrap="around" w:vAnchor="text" w:hAnchor="page" w:x="2837" w:y="-23"/>
-                    <w:spacing w:after="0"/>
                     <w:ind w:left="36"/>
                     <w:suppressOverlap/>
+                    <w:jc w:val="center"/>
                   </w:pPr>
                   <w:r>
                     <w:rPr>
                       <w:rFonts w:ascii="Arial" w:eastAsia="Arial" w:hAnsi="Arial" w:cs="Arial"/>
                       <w:sz w:val="24"/>
                     </w:rPr>
-                    <w:t xml:space="preserve">100k </w:t>
+                    <w:t>100k</w:t>
                   </w:r>
                 </w:p>
               </w:tc>
@@ -454,13 +380,29 @@
                     <w:bottom w:val="single" w:sz="4" w:space="0" w:color="000000"/>
                     <w:right w:val="single" w:sz="4" w:space="0" w:color="000000"/>
                   </w:tcBorders>
-                </w:tcPr>
-                <w:p>
-                  <w:pPr>
-                    <w:framePr w:wrap="around" w:vAnchor="text" w:hAnchor="page" w:x="2837" w:y="-23"/>
-                    <w:suppressOverlap/>
-                  </w:pPr>
-                  <w:r>
+                  <w:vAlign w:val="center"/>
+                </w:tcPr>
+                <w:p>
+                  <w:pPr>
+                    <w:framePr w:wrap="around" w:vAnchor="text" w:hAnchor="page" w:x="2837" w:y="-23"/>
+                    <w:suppressOverlap/>
+                    <w:jc w:val="center"/>
+                    <w:rPr>
+                      <w:b/>
+                      <w:bCs/>
+                      <w:i/>
+                      <w:iCs/>
+                      <w:color w:val="4472C4" w:themeColor="accent1"/>
+                    </w:rPr>
+                  </w:pPr>
+                  <w:r>
+                    <w:rPr>
+                      <w:b/>
+                      <w:bCs/>
+                      <w:i/>
+                      <w:iCs/>
+                      <w:color w:val="4472C4" w:themeColor="accent1"/>
+                    </w:rPr>
                     <w:t>10</w:t>
                   </w:r>
                 </w:p>
@@ -474,12 +416,31 @@
                     <w:bottom w:val="single" w:sz="4" w:space="0" w:color="000000"/>
                     <w:right w:val="single" w:sz="4" w:space="0" w:color="000000"/>
                   </w:tcBorders>
-                </w:tcPr>
-                <w:p>
-                  <w:pPr>
-                    <w:framePr w:wrap="around" w:vAnchor="text" w:hAnchor="page" w:x="2837" w:y="-23"/>
-                    <w:suppressOverlap/>
-                  </w:pPr>
+                  <w:vAlign w:val="center"/>
+                </w:tcPr>
+                <w:p>
+                  <w:pPr>
+                    <w:framePr w:wrap="around" w:vAnchor="text" w:hAnchor="page" w:x="2837" w:y="-23"/>
+                    <w:suppressOverlap/>
+                    <w:jc w:val="center"/>
+                    <w:rPr>
+                      <w:b/>
+                      <w:bCs/>
+                      <w:i/>
+                      <w:iCs/>
+                      <w:color w:val="4472C4" w:themeColor="accent1"/>
+                    </w:rPr>
+                  </w:pPr>
+                  <w:r>
+                    <w:rPr>
+                      <w:b/>
+                      <w:bCs/>
+                      <w:i/>
+                      <w:iCs/>
+                      <w:color w:val="4472C4" w:themeColor="accent1"/>
+                    </w:rPr>
+                    <w:t>0.1</w:t>
+                  </w:r>
                 </w:p>
               </w:tc>
               <w:tc>
@@ -491,12 +452,31 @@
                     <w:bottom w:val="single" w:sz="4" w:space="0" w:color="000000"/>
                     <w:right w:val="single" w:sz="4" w:space="0" w:color="000000"/>
                   </w:tcBorders>
-                </w:tcPr>
-                <w:p>
-                  <w:pPr>
-                    <w:framePr w:wrap="around" w:vAnchor="text" w:hAnchor="page" w:x="2837" w:y="-23"/>
-                    <w:suppressOverlap/>
-                  </w:pPr>
+                  <w:vAlign w:val="center"/>
+                </w:tcPr>
+                <w:p>
+                  <w:pPr>
+                    <w:framePr w:wrap="around" w:vAnchor="text" w:hAnchor="page" w:x="2837" w:y="-23"/>
+                    <w:suppressOverlap/>
+                    <w:jc w:val="center"/>
+                    <w:rPr>
+                      <w:b/>
+                      <w:bCs/>
+                      <w:i/>
+                      <w:iCs/>
+                      <w:color w:val="4472C4" w:themeColor="accent1"/>
+                    </w:rPr>
+                  </w:pPr>
+                  <w:r>
+                    <w:rPr>
+                      <w:b/>
+                      <w:bCs/>
+                      <w:i/>
+                      <w:iCs/>
+                      <w:color w:val="4472C4" w:themeColor="accent1"/>
+                    </w:rPr>
+                    <w:t>1</w:t>
+                  </w:r>
                 </w:p>
               </w:tc>
             </w:tr>
@@ -518,8 +498,8 @@
                 <w:p>
                   <w:pPr>
                     <w:framePr w:wrap="around" w:vAnchor="text" w:hAnchor="page" w:x="2837" w:y="-23"/>
-                    <w:spacing w:after="0"/>
-                    <w:suppressOverlap/>
+                    <w:suppressOverlap/>
+                    <w:jc w:val="center"/>
                   </w:pPr>
                   <w:r>
                     <w:rPr>
@@ -527,7 +507,7 @@
                       <w:b/>
                       <w:sz w:val="24"/>
                     </w:rPr>
-                    <w:t xml:space="preserve">R2 </w:t>
+                    <w:t>R2</w:t>
                   </w:r>
                 </w:p>
               </w:tc>
@@ -545,7 +525,6 @@
                 <w:p>
                   <w:pPr>
                     <w:framePr w:wrap="around" w:vAnchor="text" w:hAnchor="page" w:x="2837" w:y="-23"/>
-                    <w:spacing w:after="0"/>
                     <w:ind w:right="64"/>
                     <w:suppressOverlap/>
                     <w:jc w:val="center"/>
@@ -555,7 +534,7 @@
                       <w:rFonts w:ascii="Arial" w:eastAsia="Arial" w:hAnsi="Arial" w:cs="Arial"/>
                       <w:sz w:val="24"/>
                     </w:rPr>
-                    <w:t xml:space="preserve">50k </w:t>
+                    <w:t>50k</w:t>
                   </w:r>
                 </w:p>
               </w:tc>
@@ -568,13 +547,29 @@
                     <w:bottom w:val="single" w:sz="4" w:space="0" w:color="000000"/>
                     <w:right w:val="single" w:sz="4" w:space="0" w:color="000000"/>
                   </w:tcBorders>
-                </w:tcPr>
-                <w:p>
-                  <w:pPr>
-                    <w:framePr w:wrap="around" w:vAnchor="text" w:hAnchor="page" w:x="2837" w:y="-23"/>
-                    <w:suppressOverlap/>
-                  </w:pPr>
-                  <w:r>
+                  <w:vAlign w:val="center"/>
+                </w:tcPr>
+                <w:p>
+                  <w:pPr>
+                    <w:framePr w:wrap="around" w:vAnchor="text" w:hAnchor="page" w:x="2837" w:y="-23"/>
+                    <w:suppressOverlap/>
+                    <w:jc w:val="center"/>
+                    <w:rPr>
+                      <w:b/>
+                      <w:bCs/>
+                      <w:i/>
+                      <w:iCs/>
+                      <w:color w:val="4472C4" w:themeColor="accent1"/>
+                    </w:rPr>
+                  </w:pPr>
+                  <w:r>
+                    <w:rPr>
+                      <w:b/>
+                      <w:bCs/>
+                      <w:i/>
+                      <w:iCs/>
+                      <w:color w:val="4472C4" w:themeColor="accent1"/>
+                    </w:rPr>
                     <w:t>2.5</w:t>
                   </w:r>
                 </w:p>
@@ -588,12 +583,31 @@
                     <w:bottom w:val="single" w:sz="4" w:space="0" w:color="000000"/>
                     <w:right w:val="single" w:sz="4" w:space="0" w:color="000000"/>
                   </w:tcBorders>
-                </w:tcPr>
-                <w:p>
-                  <w:pPr>
-                    <w:framePr w:wrap="around" w:vAnchor="text" w:hAnchor="page" w:x="2837" w:y="-23"/>
-                    <w:suppressOverlap/>
-                  </w:pPr>
+                  <w:vAlign w:val="center"/>
+                </w:tcPr>
+                <w:p>
+                  <w:pPr>
+                    <w:framePr w:wrap="around" w:vAnchor="text" w:hAnchor="page" w:x="2837" w:y="-23"/>
+                    <w:suppressOverlap/>
+                    <w:jc w:val="center"/>
+                    <w:rPr>
+                      <w:b/>
+                      <w:bCs/>
+                      <w:i/>
+                      <w:iCs/>
+                      <w:color w:val="4472C4" w:themeColor="accent1"/>
+                    </w:rPr>
+                  </w:pPr>
+                  <w:r>
+                    <w:rPr>
+                      <w:b/>
+                      <w:bCs/>
+                      <w:i/>
+                      <w:iCs/>
+                      <w:color w:val="4472C4" w:themeColor="accent1"/>
+                    </w:rPr>
+                    <w:t>0.05</w:t>
+                  </w:r>
                 </w:p>
               </w:tc>
               <w:tc>
@@ -605,12 +619,31 @@
                     <w:bottom w:val="single" w:sz="4" w:space="0" w:color="000000"/>
                     <w:right w:val="single" w:sz="4" w:space="0" w:color="000000"/>
                   </w:tcBorders>
-                </w:tcPr>
-                <w:p>
-                  <w:pPr>
-                    <w:framePr w:wrap="around" w:vAnchor="text" w:hAnchor="page" w:x="2837" w:y="-23"/>
-                    <w:suppressOverlap/>
-                  </w:pPr>
+                  <w:vAlign w:val="center"/>
+                </w:tcPr>
+                <w:p>
+                  <w:pPr>
+                    <w:framePr w:wrap="around" w:vAnchor="text" w:hAnchor="page" w:x="2837" w:y="-23"/>
+                    <w:suppressOverlap/>
+                    <w:jc w:val="center"/>
+                    <w:rPr>
+                      <w:b/>
+                      <w:bCs/>
+                      <w:i/>
+                      <w:iCs/>
+                      <w:color w:val="4472C4" w:themeColor="accent1"/>
+                    </w:rPr>
+                  </w:pPr>
+                  <w:r>
+                    <w:rPr>
+                      <w:b/>
+                      <w:bCs/>
+                      <w:i/>
+                      <w:iCs/>
+                      <w:color w:val="4472C4" w:themeColor="accent1"/>
+                    </w:rPr>
+                    <w:t>0.125</w:t>
+                  </w:r>
                 </w:p>
               </w:tc>
             </w:tr>
@@ -631,8 +664,8 @@
                 <w:p>
                   <w:pPr>
                     <w:framePr w:wrap="around" w:vAnchor="text" w:hAnchor="page" w:x="2837" w:y="-23"/>
-                    <w:spacing w:after="0"/>
-                    <w:suppressOverlap/>
+                    <w:suppressOverlap/>
+                    <w:jc w:val="center"/>
                   </w:pPr>
                   <w:r>
                     <w:rPr>
@@ -640,7 +673,7 @@
                       <w:b/>
                       <w:sz w:val="24"/>
                     </w:rPr>
-                    <w:t xml:space="preserve">R3 </w:t>
+                    <w:t>R3</w:t>
                   </w:r>
                 </w:p>
               </w:tc>
@@ -657,7 +690,6 @@
                 <w:p>
                   <w:pPr>
                     <w:framePr w:wrap="around" w:vAnchor="text" w:hAnchor="page" w:x="2837" w:y="-23"/>
-                    <w:spacing w:after="0"/>
                     <w:ind w:right="64"/>
                     <w:suppressOverlap/>
                     <w:jc w:val="center"/>
@@ -667,7 +699,7 @@
                       <w:rFonts w:ascii="Arial" w:eastAsia="Arial" w:hAnsi="Arial" w:cs="Arial"/>
                       <w:sz w:val="24"/>
                     </w:rPr>
-                    <w:t xml:space="preserve">50k </w:t>
+                    <w:t>50k</w:t>
                   </w:r>
                 </w:p>
               </w:tc>
@@ -680,13 +712,29 @@
                     <w:bottom w:val="single" w:sz="4" w:space="0" w:color="000000"/>
                     <w:right w:val="single" w:sz="4" w:space="0" w:color="000000"/>
                   </w:tcBorders>
-                </w:tcPr>
-                <w:p>
-                  <w:pPr>
-                    <w:framePr w:wrap="around" w:vAnchor="text" w:hAnchor="page" w:x="2837" w:y="-23"/>
-                    <w:suppressOverlap/>
-                  </w:pPr>
-                  <w:r>
+                  <w:vAlign w:val="center"/>
+                </w:tcPr>
+                <w:p>
+                  <w:pPr>
+                    <w:framePr w:wrap="around" w:vAnchor="text" w:hAnchor="page" w:x="2837" w:y="-23"/>
+                    <w:suppressOverlap/>
+                    <w:jc w:val="center"/>
+                    <w:rPr>
+                      <w:b/>
+                      <w:bCs/>
+                      <w:i/>
+                      <w:iCs/>
+                      <w:color w:val="4472C4" w:themeColor="accent1"/>
+                    </w:rPr>
+                  </w:pPr>
+                  <w:r>
+                    <w:rPr>
+                      <w:b/>
+                      <w:bCs/>
+                      <w:i/>
+                      <w:iCs/>
+                      <w:color w:val="4472C4" w:themeColor="accent1"/>
+                    </w:rPr>
                     <w:t>2.5</w:t>
                   </w:r>
                 </w:p>
@@ -700,12 +748,31 @@
                     <w:bottom w:val="single" w:sz="4" w:space="0" w:color="000000"/>
                     <w:right w:val="single" w:sz="4" w:space="0" w:color="000000"/>
                   </w:tcBorders>
-                </w:tcPr>
-                <w:p>
-                  <w:pPr>
-                    <w:framePr w:wrap="around" w:vAnchor="text" w:hAnchor="page" w:x="2837" w:y="-23"/>
-                    <w:suppressOverlap/>
-                  </w:pPr>
+                  <w:vAlign w:val="center"/>
+                </w:tcPr>
+                <w:p>
+                  <w:pPr>
+                    <w:framePr w:wrap="around" w:vAnchor="text" w:hAnchor="page" w:x="2837" w:y="-23"/>
+                    <w:suppressOverlap/>
+                    <w:jc w:val="center"/>
+                    <w:rPr>
+                      <w:b/>
+                      <w:bCs/>
+                      <w:i/>
+                      <w:iCs/>
+                      <w:color w:val="4472C4" w:themeColor="accent1"/>
+                    </w:rPr>
+                  </w:pPr>
+                  <w:r>
+                    <w:rPr>
+                      <w:b/>
+                      <w:bCs/>
+                      <w:i/>
+                      <w:iCs/>
+                      <w:color w:val="4472C4" w:themeColor="accent1"/>
+                    </w:rPr>
+                    <w:t>0.05</w:t>
+                  </w:r>
                 </w:p>
               </w:tc>
               <w:tc>
@@ -717,12 +784,31 @@
                     <w:bottom w:val="single" w:sz="4" w:space="0" w:color="000000"/>
                     <w:right w:val="single" w:sz="4" w:space="0" w:color="000000"/>
                   </w:tcBorders>
-                </w:tcPr>
-                <w:p>
-                  <w:pPr>
-                    <w:framePr w:wrap="around" w:vAnchor="text" w:hAnchor="page" w:x="2837" w:y="-23"/>
-                    <w:suppressOverlap/>
-                  </w:pPr>
+                  <w:vAlign w:val="center"/>
+                </w:tcPr>
+                <w:p>
+                  <w:pPr>
+                    <w:framePr w:wrap="around" w:vAnchor="text" w:hAnchor="page" w:x="2837" w:y="-23"/>
+                    <w:suppressOverlap/>
+                    <w:jc w:val="center"/>
+                    <w:rPr>
+                      <w:b/>
+                      <w:bCs/>
+                      <w:i/>
+                      <w:iCs/>
+                      <w:color w:val="4472C4" w:themeColor="accent1"/>
+                    </w:rPr>
+                  </w:pPr>
+                  <w:r>
+                    <w:rPr>
+                      <w:b/>
+                      <w:bCs/>
+                      <w:i/>
+                      <w:iCs/>
+                      <w:color w:val="4472C4" w:themeColor="accent1"/>
+                    </w:rPr>
+                    <w:t>0.125</w:t>
+                  </w:r>
                 </w:p>
               </w:tc>
             </w:tr>
@@ -744,8 +830,8 @@
                 <w:p>
                   <w:pPr>
                     <w:framePr w:wrap="around" w:vAnchor="text" w:hAnchor="page" w:x="2837" w:y="-23"/>
-                    <w:spacing w:after="0"/>
-                    <w:suppressOverlap/>
+                    <w:suppressOverlap/>
+                    <w:jc w:val="center"/>
                   </w:pPr>
                   <w:r>
                     <w:rPr>
@@ -753,7 +839,7 @@
                       <w:b/>
                       <w:sz w:val="24"/>
                     </w:rPr>
-                    <w:t xml:space="preserve">R4 </w:t>
+                    <w:t>R4</w:t>
                   </w:r>
                 </w:p>
               </w:tc>
@@ -771,16 +857,16 @@
                 <w:p>
                   <w:pPr>
                     <w:framePr w:wrap="around" w:vAnchor="text" w:hAnchor="page" w:x="2837" w:y="-23"/>
-                    <w:spacing w:after="0"/>
                     <w:ind w:left="34"/>
                     <w:suppressOverlap/>
+                    <w:jc w:val="center"/>
                   </w:pPr>
                   <w:r>
                     <w:rPr>
                       <w:rFonts w:ascii="Arial" w:eastAsia="Arial" w:hAnsi="Arial" w:cs="Arial"/>
                       <w:sz w:val="24"/>
                     </w:rPr>
-                    <w:t xml:space="preserve">300k </w:t>
+                    <w:t>300k</w:t>
                   </w:r>
                 </w:p>
               </w:tc>
@@ -793,13 +879,29 @@
                     <w:bottom w:val="single" w:sz="4" w:space="0" w:color="000000"/>
                     <w:right w:val="single" w:sz="4" w:space="0" w:color="000000"/>
                   </w:tcBorders>
-                </w:tcPr>
-                <w:p>
-                  <w:pPr>
-                    <w:framePr w:wrap="around" w:vAnchor="text" w:hAnchor="page" w:x="2837" w:y="-23"/>
-                    <w:suppressOverlap/>
-                  </w:pPr>
-                  <w:r>
+                  <w:vAlign w:val="center"/>
+                </w:tcPr>
+                <w:p>
+                  <w:pPr>
+                    <w:framePr w:wrap="around" w:vAnchor="text" w:hAnchor="page" w:x="2837" w:y="-23"/>
+                    <w:suppressOverlap/>
+                    <w:jc w:val="center"/>
+                    <w:rPr>
+                      <w:b/>
+                      <w:bCs/>
+                      <w:i/>
+                      <w:iCs/>
+                      <w:color w:val="4472C4" w:themeColor="accent1"/>
+                    </w:rPr>
+                  </w:pPr>
+                  <w:r>
+                    <w:rPr>
+                      <w:b/>
+                      <w:bCs/>
+                      <w:i/>
+                      <w:iCs/>
+                      <w:color w:val="4472C4" w:themeColor="accent1"/>
+                    </w:rPr>
                     <w:t>7.5</w:t>
                   </w:r>
                 </w:p>
@@ -813,12 +915,31 @@
                     <w:bottom w:val="single" w:sz="4" w:space="0" w:color="000000"/>
                     <w:right w:val="single" w:sz="4" w:space="0" w:color="000000"/>
                   </w:tcBorders>
-                </w:tcPr>
-                <w:p>
-                  <w:pPr>
-                    <w:framePr w:wrap="around" w:vAnchor="text" w:hAnchor="page" w:x="2837" w:y="-23"/>
-                    <w:suppressOverlap/>
-                  </w:pPr>
+                  <w:vAlign w:val="center"/>
+                </w:tcPr>
+                <w:p>
+                  <w:pPr>
+                    <w:framePr w:wrap="around" w:vAnchor="text" w:hAnchor="page" w:x="2837" w:y="-23"/>
+                    <w:suppressOverlap/>
+                    <w:jc w:val="center"/>
+                    <w:rPr>
+                      <w:b/>
+                      <w:bCs/>
+                      <w:i/>
+                      <w:iCs/>
+                      <w:color w:val="4472C4" w:themeColor="accent1"/>
+                    </w:rPr>
+                  </w:pPr>
+                  <w:r>
+                    <w:rPr>
+                      <w:b/>
+                      <w:bCs/>
+                      <w:i/>
+                      <w:iCs/>
+                      <w:color w:val="4472C4" w:themeColor="accent1"/>
+                    </w:rPr>
+                    <w:t>0.025</w:t>
+                  </w:r>
                 </w:p>
               </w:tc>
               <w:tc>
@@ -830,12 +951,31 @@
                     <w:bottom w:val="single" w:sz="4" w:space="0" w:color="000000"/>
                     <w:right w:val="single" w:sz="4" w:space="0" w:color="000000"/>
                   </w:tcBorders>
-                </w:tcPr>
-                <w:p>
-                  <w:pPr>
-                    <w:framePr w:wrap="around" w:vAnchor="text" w:hAnchor="page" w:x="2837" w:y="-23"/>
-                    <w:suppressOverlap/>
-                  </w:pPr>
+                  <w:vAlign w:val="center"/>
+                </w:tcPr>
+                <w:p>
+                  <w:pPr>
+                    <w:framePr w:wrap="around" w:vAnchor="text" w:hAnchor="page" w:x="2837" w:y="-23"/>
+                    <w:suppressOverlap/>
+                    <w:jc w:val="center"/>
+                    <w:rPr>
+                      <w:b/>
+                      <w:bCs/>
+                      <w:i/>
+                      <w:iCs/>
+                      <w:color w:val="4472C4" w:themeColor="accent1"/>
+                    </w:rPr>
+                  </w:pPr>
+                  <w:r>
+                    <w:rPr>
+                      <w:b/>
+                      <w:bCs/>
+                      <w:i/>
+                      <w:iCs/>
+                      <w:color w:val="4472C4" w:themeColor="accent1"/>
+                    </w:rPr>
+                    <w:t>0.1875</w:t>
+                  </w:r>
                 </w:p>
               </w:tc>
             </w:tr>
@@ -857,8 +997,8 @@
                 <w:p>
                   <w:pPr>
                     <w:framePr w:wrap="around" w:vAnchor="text" w:hAnchor="page" w:x="2837" w:y="-23"/>
-                    <w:spacing w:after="0"/>
-                    <w:suppressOverlap/>
+                    <w:suppressOverlap/>
+                    <w:jc w:val="center"/>
                   </w:pPr>
                   <w:r>
                     <w:rPr>
@@ -866,7 +1006,7 @@
                       <w:b/>
                       <w:sz w:val="24"/>
                     </w:rPr>
-                    <w:t xml:space="preserve">R5 </w:t>
+                    <w:t>R5</w:t>
                   </w:r>
                 </w:p>
               </w:tc>
@@ -884,16 +1024,16 @@
                 <w:p>
                   <w:pPr>
                     <w:framePr w:wrap="around" w:vAnchor="text" w:hAnchor="page" w:x="2837" w:y="-23"/>
-                    <w:spacing w:after="0"/>
                     <w:ind w:left="34"/>
                     <w:suppressOverlap/>
+                    <w:jc w:val="center"/>
                   </w:pPr>
                   <w:r>
                     <w:rPr>
                       <w:rFonts w:ascii="Arial" w:eastAsia="Arial" w:hAnsi="Arial" w:cs="Arial"/>
                       <w:sz w:val="24"/>
                     </w:rPr>
-                    <w:t xml:space="preserve">150k </w:t>
+                    <w:t>150k</w:t>
                   </w:r>
                 </w:p>
               </w:tc>
@@ -906,13 +1046,29 @@
                     <w:bottom w:val="single" w:sz="4" w:space="0" w:color="000000"/>
                     <w:right w:val="single" w:sz="4" w:space="0" w:color="000000"/>
                   </w:tcBorders>
-                </w:tcPr>
-                <w:p>
-                  <w:pPr>
-                    <w:framePr w:wrap="around" w:vAnchor="text" w:hAnchor="page" w:x="2837" w:y="-23"/>
-                    <w:suppressOverlap/>
-                  </w:pPr>
-                  <w:r>
+                  <w:vAlign w:val="center"/>
+                </w:tcPr>
+                <w:p>
+                  <w:pPr>
+                    <w:framePr w:wrap="around" w:vAnchor="text" w:hAnchor="page" w:x="2837" w:y="-23"/>
+                    <w:suppressOverlap/>
+                    <w:jc w:val="center"/>
+                    <w:rPr>
+                      <w:b/>
+                      <w:bCs/>
+                      <w:i/>
+                      <w:iCs/>
+                      <w:color w:val="4472C4" w:themeColor="accent1"/>
+                    </w:rPr>
+                  </w:pPr>
+                  <w:r>
+                    <w:rPr>
+                      <w:b/>
+                      <w:bCs/>
+                      <w:i/>
+                      <w:iCs/>
+                      <w:color w:val="4472C4" w:themeColor="accent1"/>
+                    </w:rPr>
                     <w:t>7.5</w:t>
                   </w:r>
                 </w:p>
@@ -926,12 +1082,31 @@
                     <w:bottom w:val="single" w:sz="4" w:space="0" w:color="000000"/>
                     <w:right w:val="single" w:sz="4" w:space="0" w:color="000000"/>
                   </w:tcBorders>
-                </w:tcPr>
-                <w:p>
-                  <w:pPr>
-                    <w:framePr w:wrap="around" w:vAnchor="text" w:hAnchor="page" w:x="2837" w:y="-23"/>
-                    <w:suppressOverlap/>
-                  </w:pPr>
+                  <w:vAlign w:val="center"/>
+                </w:tcPr>
+                <w:p>
+                  <w:pPr>
+                    <w:framePr w:wrap="around" w:vAnchor="text" w:hAnchor="page" w:x="2837" w:y="-23"/>
+                    <w:suppressOverlap/>
+                    <w:jc w:val="center"/>
+                    <w:rPr>
+                      <w:b/>
+                      <w:bCs/>
+                      <w:i/>
+                      <w:iCs/>
+                      <w:color w:val="4472C4" w:themeColor="accent1"/>
+                    </w:rPr>
+                  </w:pPr>
+                  <w:r>
+                    <w:rPr>
+                      <w:b/>
+                      <w:bCs/>
+                      <w:i/>
+                      <w:iCs/>
+                      <w:color w:val="4472C4" w:themeColor="accent1"/>
+                    </w:rPr>
+                    <w:t>0.05</w:t>
+                  </w:r>
                 </w:p>
               </w:tc>
               <w:tc>
@@ -943,12 +1118,31 @@
                     <w:bottom w:val="single" w:sz="4" w:space="0" w:color="000000"/>
                     <w:right w:val="single" w:sz="4" w:space="0" w:color="000000"/>
                   </w:tcBorders>
-                </w:tcPr>
-                <w:p>
-                  <w:pPr>
-                    <w:framePr w:wrap="around" w:vAnchor="text" w:hAnchor="page" w:x="2837" w:y="-23"/>
-                    <w:suppressOverlap/>
-                  </w:pPr>
+                  <w:vAlign w:val="center"/>
+                </w:tcPr>
+                <w:p>
+                  <w:pPr>
+                    <w:framePr w:wrap="around" w:vAnchor="text" w:hAnchor="page" w:x="2837" w:y="-23"/>
+                    <w:suppressOverlap/>
+                    <w:jc w:val="center"/>
+                    <w:rPr>
+                      <w:b/>
+                      <w:bCs/>
+                      <w:i/>
+                      <w:iCs/>
+                      <w:color w:val="4472C4" w:themeColor="accent1"/>
+                    </w:rPr>
+                  </w:pPr>
+                  <w:r>
+                    <w:rPr>
+                      <w:b/>
+                      <w:bCs/>
+                      <w:i/>
+                      <w:iCs/>
+                      <w:color w:val="4472C4" w:themeColor="accent1"/>
+                    </w:rPr>
+                    <w:t>0.375</w:t>
+                  </w:r>
                 </w:p>
               </w:tc>
             </w:tr>
@@ -969,8 +1163,8 @@
                 <w:p>
                   <w:pPr>
                     <w:framePr w:wrap="around" w:vAnchor="text" w:hAnchor="page" w:x="2837" w:y="-23"/>
-                    <w:spacing w:after="0"/>
-                    <w:suppressOverlap/>
+                    <w:suppressOverlap/>
+                    <w:jc w:val="center"/>
                   </w:pPr>
                   <w:r>
                     <w:rPr>
@@ -978,7 +1172,7 @@
                       <w:b/>
                       <w:sz w:val="24"/>
                     </w:rPr>
-                    <w:t xml:space="preserve">R6 </w:t>
+                    <w:t>R6</w:t>
                   </w:r>
                 </w:p>
               </w:tc>
@@ -995,16 +1189,16 @@
                 <w:p>
                   <w:pPr>
                     <w:framePr w:wrap="around" w:vAnchor="text" w:hAnchor="page" w:x="2837" w:y="-23"/>
-                    <w:spacing w:after="0"/>
                     <w:ind w:left="34"/>
                     <w:suppressOverlap/>
+                    <w:jc w:val="center"/>
                   </w:pPr>
                   <w:r>
                     <w:rPr>
                       <w:rFonts w:ascii="Arial" w:eastAsia="Arial" w:hAnsi="Arial" w:cs="Arial"/>
                       <w:sz w:val="24"/>
                     </w:rPr>
-                    <w:t xml:space="preserve">300k </w:t>
+                    <w:t>300k</w:t>
                   </w:r>
                 </w:p>
               </w:tc>
@@ -1017,13 +1211,29 @@
                     <w:bottom w:val="single" w:sz="4" w:space="0" w:color="000000"/>
                     <w:right w:val="single" w:sz="4" w:space="0" w:color="000000"/>
                   </w:tcBorders>
-                </w:tcPr>
-                <w:p>
-                  <w:pPr>
-                    <w:framePr w:wrap="around" w:vAnchor="text" w:hAnchor="page" w:x="2837" w:y="-23"/>
-                    <w:suppressOverlap/>
-                  </w:pPr>
-                  <w:r>
+                  <w:vAlign w:val="center"/>
+                </w:tcPr>
+                <w:p>
+                  <w:pPr>
+                    <w:framePr w:wrap="around" w:vAnchor="text" w:hAnchor="page" w:x="2837" w:y="-23"/>
+                    <w:suppressOverlap/>
+                    <w:jc w:val="center"/>
+                    <w:rPr>
+                      <w:b/>
+                      <w:bCs/>
+                      <w:i/>
+                      <w:iCs/>
+                      <w:color w:val="4472C4" w:themeColor="accent1"/>
+                    </w:rPr>
+                  </w:pPr>
+                  <w:r>
+                    <w:rPr>
+                      <w:b/>
+                      <w:bCs/>
+                      <w:i/>
+                      <w:iCs/>
+                      <w:color w:val="4472C4" w:themeColor="accent1"/>
+                    </w:rPr>
                     <w:t>7.5</w:t>
                   </w:r>
                 </w:p>
@@ -1037,12 +1247,31 @@
                     <w:bottom w:val="single" w:sz="4" w:space="0" w:color="000000"/>
                     <w:right w:val="single" w:sz="4" w:space="0" w:color="000000"/>
                   </w:tcBorders>
-                </w:tcPr>
-                <w:p>
-                  <w:pPr>
-                    <w:framePr w:wrap="around" w:vAnchor="text" w:hAnchor="page" w:x="2837" w:y="-23"/>
-                    <w:suppressOverlap/>
-                  </w:pPr>
+                  <w:vAlign w:val="center"/>
+                </w:tcPr>
+                <w:p>
+                  <w:pPr>
+                    <w:framePr w:wrap="around" w:vAnchor="text" w:hAnchor="page" w:x="2837" w:y="-23"/>
+                    <w:suppressOverlap/>
+                    <w:jc w:val="center"/>
+                    <w:rPr>
+                      <w:b/>
+                      <w:bCs/>
+                      <w:i/>
+                      <w:iCs/>
+                      <w:color w:val="4472C4" w:themeColor="accent1"/>
+                    </w:rPr>
+                  </w:pPr>
+                  <w:r>
+                    <w:rPr>
+                      <w:b/>
+                      <w:bCs/>
+                      <w:i/>
+                      <w:iCs/>
+                      <w:color w:val="4472C4" w:themeColor="accent1"/>
+                    </w:rPr>
+                    <w:t>0.025</w:t>
+                  </w:r>
                 </w:p>
               </w:tc>
               <w:tc>
@@ -1054,12 +1283,31 @@
                     <w:bottom w:val="single" w:sz="4" w:space="0" w:color="000000"/>
                     <w:right w:val="single" w:sz="4" w:space="0" w:color="000000"/>
                   </w:tcBorders>
-                </w:tcPr>
-                <w:p>
-                  <w:pPr>
-                    <w:framePr w:wrap="around" w:vAnchor="text" w:hAnchor="page" w:x="2837" w:y="-23"/>
-                    <w:suppressOverlap/>
-                  </w:pPr>
+                  <w:vAlign w:val="center"/>
+                </w:tcPr>
+                <w:p>
+                  <w:pPr>
+                    <w:framePr w:wrap="around" w:vAnchor="text" w:hAnchor="page" w:x="2837" w:y="-23"/>
+                    <w:suppressOverlap/>
+                    <w:jc w:val="center"/>
+                    <w:rPr>
+                      <w:b/>
+                      <w:bCs/>
+                      <w:i/>
+                      <w:iCs/>
+                      <w:color w:val="4472C4" w:themeColor="accent1"/>
+                    </w:rPr>
+                  </w:pPr>
+                  <w:r>
+                    <w:rPr>
+                      <w:b/>
+                      <w:bCs/>
+                      <w:i/>
+                      <w:iCs/>
+                      <w:color w:val="4472C4" w:themeColor="accent1"/>
+                    </w:rPr>
+                    <w:t>0.1875</w:t>
+                  </w:r>
                 </w:p>
               </w:tc>
             </w:tr>
@@ -1122,10 +1370,7 @@
         <w:ind w:left="-5" w:right="-4047"/>
       </w:pPr>
       <w:r>
-        <w:t>R4= 300 K</w:t>
-      </w:r>
-      <w:r>
-        <w:t>Ω</w:t>
+        <w:t>R4= 300 KΩ</w:t>
       </w:r>
     </w:p>
     <w:p>
@@ -1135,13 +1380,7 @@
         <w:ind w:left="-5" w:right="-4047"/>
       </w:pPr>
       <w:r>
-        <w:t>R5= 150 K</w:t>
-      </w:r>
-      <w:r>
-        <w:t>Ω</w:t>
-      </w:r>
-      <w:r>
-        <w:t xml:space="preserve"> </w:t>
+        <w:t xml:space="preserve">R5= 150 KΩ </w:t>
       </w:r>
     </w:p>
     <w:p>
@@ -1151,10 +1390,7 @@
         <w:ind w:left="-5" w:right="-4047"/>
       </w:pPr>
       <w:r>
-        <w:t>R6= 300 K</w:t>
-      </w:r>
-      <w:r>
-        <w:t>Ω</w:t>
+        <w:t>R6= 300 KΩ</w:t>
       </w:r>
       <w:r>
         <w:rPr>
@@ -1204,417 +1440,46 @@
     <w:p>
       <w:pPr>
         <w:spacing w:after="206"/>
-        <w:rPr>
-          <w:rStyle w:val="Textoennegrita"/>
-        </w:rPr>
+        <w:ind w:left="164"/>
       </w:pPr>
       <w:r>
-        <w:rPr>
-          <w:rStyle w:val="Textoennegrita"/>
-        </w:rPr>
-        <w:t>Resistencia Equivalente</w:t>
+        <w:t>Realizado en formato JavaScript p</w:t>
+      </w:r>
+      <w:r>
+        <w:t xml:space="preserve">or comodidad: </w:t>
       </w:r>
     </w:p>
     <w:p>
       <w:pPr>
-        <w:pStyle w:val="Prrafodelista"/>
         <w:spacing w:after="206"/>
-        <w:ind w:left="164"/>
-      </w:pPr>
-      <m:oMathPara>
-        <m:oMathParaPr>
-          <m:jc m:val="left"/>
-        </m:oMathParaPr>
-        <m:oMath>
-          <m:sSup>
-            <m:sSupPr>
-              <m:ctrlPr>
-                <w:rPr>
-                  <w:rFonts w:ascii="Cambria Math" w:hAnsi="Cambria Math"/>
-                </w:rPr>
-              </m:ctrlPr>
-            </m:sSupPr>
-            <m:e>
-              <m:r>
-                <w:rPr>
-                  <w:rFonts w:ascii="Cambria Math" w:hAnsi="Cambria Math"/>
-                </w:rPr>
-                <m:t>req</m:t>
-              </m:r>
-              <m:r>
-                <w:rPr>
-                  <w:rFonts w:ascii="Cambria Math" w:hAnsi="Cambria Math"/>
-                </w:rPr>
-                <m:t>1</m:t>
-              </m:r>
-            </m:e>
-            <m:sup/>
-          </m:sSup>
-          <m:r>
-            <w:rPr>
-              <w:rFonts w:ascii="Cambria Math" w:hAnsi="Cambria Math"/>
-            </w:rPr>
-            <m:t>=</m:t>
-          </m:r>
-          <m:r>
-            <w:rPr>
-              <w:rFonts w:ascii="Cambria Math" w:hAnsi="Cambria Math"/>
-            </w:rPr>
-            <m:t>r1</m:t>
-          </m:r>
-        </m:oMath>
-      </m:oMathPara>
-    </w:p>
-    <w:p>
-      <w:pPr>
-        <w:spacing w:after="206"/>
-        <w:ind w:left="164"/>
-      </w:pPr>
-      <m:oMathPara>
-        <m:oMathParaPr>
-          <m:jc m:val="left"/>
-        </m:oMathParaPr>
-        <m:oMath>
-          <m:sSup>
-            <m:sSupPr>
-              <m:ctrlPr>
-                <w:rPr>
-                  <w:rFonts w:ascii="Cambria Math" w:hAnsi="Cambria Math"/>
-                </w:rPr>
-              </m:ctrlPr>
-            </m:sSupPr>
-            <m:e>
-              <m:r>
-                <w:rPr>
-                  <w:rFonts w:ascii="Cambria Math" w:hAnsi="Cambria Math"/>
-                </w:rPr>
-                <m:t>req2</m:t>
-              </m:r>
-            </m:e>
-            <m:sup/>
-          </m:sSup>
-          <m:r>
-            <w:rPr>
-              <w:rFonts w:ascii="Cambria Math" w:hAnsi="Cambria Math"/>
-            </w:rPr>
-            <m:t>=1 / (</m:t>
-          </m:r>
-          <m:f>
-            <m:fPr>
-              <m:ctrlPr>
-                <w:rPr>
-                  <w:rFonts w:ascii="Cambria Math" w:hAnsi="Cambria Math"/>
-                </w:rPr>
-              </m:ctrlPr>
-            </m:fPr>
-            <m:num>
-              <m:r>
-                <w:rPr>
-                  <w:rFonts w:ascii="Cambria Math" w:hAnsi="Cambria Math"/>
-                </w:rPr>
-                <m:t>1</m:t>
-              </m:r>
-            </m:num>
-            <m:den>
-              <m:r>
-                <w:rPr>
-                  <w:rFonts w:ascii="Cambria Math" w:hAnsi="Cambria Math"/>
-                </w:rPr>
-                <m:t>r2</m:t>
-              </m:r>
-            </m:den>
-          </m:f>
-          <m:r>
-            <w:rPr>
-              <w:rFonts w:ascii="Cambria Math" w:hAnsi="Cambria Math"/>
-            </w:rPr>
-            <m:t>+</m:t>
-          </m:r>
-          <m:f>
-            <m:fPr>
-              <m:ctrlPr>
-                <w:rPr>
-                  <w:rFonts w:ascii="Cambria Math" w:hAnsi="Cambria Math"/>
-                </w:rPr>
-              </m:ctrlPr>
-            </m:fPr>
-            <m:num>
-              <m:r>
-                <m:rPr>
-                  <m:sty m:val="p"/>
-                </m:rPr>
-                <w:rPr>
-                  <w:rFonts w:ascii="Cambria Math" w:hAnsi="Cambria Math"/>
-                </w:rPr>
-                <m:t>1</m:t>
-              </m:r>
-            </m:num>
-            <m:den>
-              <m:r>
-                <w:rPr>
-                  <w:rFonts w:ascii="Cambria Math" w:hAnsi="Cambria Math"/>
-                </w:rPr>
-                <m:t>r3</m:t>
-              </m:r>
-            </m:den>
-          </m:f>
-          <m:r>
-            <w:rPr>
-              <w:rFonts w:ascii="Cambria Math" w:hAnsi="Cambria Math"/>
-            </w:rPr>
-            <m:t>)</m:t>
-          </m:r>
-        </m:oMath>
-      </m:oMathPara>
-    </w:p>
-    <w:p>
-      <w:pPr>
-        <w:spacing w:after="206"/>
-        <w:ind w:left="164" w:firstLine="708"/>
-      </w:pPr>
-      <m:oMathPara>
-        <m:oMathParaPr>
-          <m:jc m:val="left"/>
-        </m:oMathParaPr>
-        <m:oMath>
-          <m:sSup>
-            <m:sSupPr>
-              <m:ctrlPr>
-                <w:rPr>
-                  <w:rFonts w:ascii="Cambria Math" w:hAnsi="Cambria Math"/>
-                </w:rPr>
-              </m:ctrlPr>
-            </m:sSupPr>
-            <m:e>
-              <m:r>
-                <w:rPr>
-                  <w:rFonts w:ascii="Cambria Math" w:hAnsi="Cambria Math"/>
-                </w:rPr>
-                <m:t>req3</m:t>
-              </m:r>
-            </m:e>
-            <m:sup/>
-          </m:sSup>
-          <m:r>
-            <w:rPr>
-              <w:rFonts w:ascii="Cambria Math" w:hAnsi="Cambria Math"/>
-            </w:rPr>
-            <m:t>=1</m:t>
-          </m:r>
-          <m:r>
-            <w:rPr>
-              <w:rFonts w:ascii="Cambria Math" w:hAnsi="Cambria Math"/>
-            </w:rPr>
-            <m:t xml:space="preserve"> / (</m:t>
-          </m:r>
-          <m:f>
-            <m:fPr>
-              <m:ctrlPr>
-                <w:rPr>
-                  <w:rFonts w:ascii="Cambria Math" w:hAnsi="Cambria Math"/>
-                </w:rPr>
-              </m:ctrlPr>
-            </m:fPr>
-            <m:num>
-              <m:r>
-                <w:rPr>
-                  <w:rFonts w:ascii="Cambria Math" w:hAnsi="Cambria Math"/>
-                </w:rPr>
-                <m:t>1</m:t>
-              </m:r>
-            </m:num>
-            <m:den>
-              <m:r>
-                <w:rPr>
-                  <w:rFonts w:ascii="Cambria Math" w:hAnsi="Cambria Math"/>
-                </w:rPr>
-                <m:t>r4</m:t>
-              </m:r>
-            </m:den>
-          </m:f>
-          <m:r>
-            <w:rPr>
-              <w:rFonts w:ascii="Cambria Math" w:hAnsi="Cambria Math"/>
-            </w:rPr>
-            <m:t>+</m:t>
-          </m:r>
-          <m:f>
-            <m:fPr>
-              <m:ctrlPr>
-                <w:rPr>
-                  <w:rFonts w:ascii="Cambria Math" w:hAnsi="Cambria Math"/>
-                </w:rPr>
-              </m:ctrlPr>
-            </m:fPr>
-            <m:num>
-              <m:r>
-                <m:rPr>
-                  <m:sty m:val="p"/>
-                </m:rPr>
-                <w:rPr>
-                  <w:rFonts w:ascii="Cambria Math" w:hAnsi="Cambria Math"/>
-                </w:rPr>
-                <m:t>1</m:t>
-              </m:r>
-            </m:num>
-            <m:den>
-              <m:r>
-                <w:rPr>
-                  <w:rFonts w:ascii="Cambria Math" w:hAnsi="Cambria Math"/>
-                </w:rPr>
-                <m:t>r5</m:t>
-              </m:r>
-            </m:den>
-          </m:f>
-          <m:r>
-            <w:rPr>
-              <w:rFonts w:ascii="Cambria Math" w:hAnsi="Cambria Math"/>
-            </w:rPr>
-            <m:t>+</m:t>
-          </m:r>
-          <m:f>
-            <m:fPr>
-              <m:ctrlPr>
-                <w:rPr>
-                  <w:rFonts w:ascii="Cambria Math" w:hAnsi="Cambria Math"/>
-                </w:rPr>
-              </m:ctrlPr>
-            </m:fPr>
-            <m:num>
-              <m:r>
-                <w:rPr>
-                  <w:rFonts w:ascii="Cambria Math" w:hAnsi="Cambria Math"/>
-                </w:rPr>
-                <m:t>1</m:t>
-              </m:r>
-            </m:num>
-            <m:den>
-              <m:r>
-                <w:rPr>
-                  <w:rFonts w:ascii="Cambria Math" w:hAnsi="Cambria Math"/>
-                </w:rPr>
-                <m:t>r6</m:t>
-              </m:r>
-            </m:den>
-          </m:f>
-          <m:r>
-            <w:rPr>
-              <w:rFonts w:ascii="Cambria Math" w:hAnsi="Cambria Math"/>
-            </w:rPr>
-            <m:t>)</m:t>
-          </m:r>
-        </m:oMath>
-      </m:oMathPara>
-    </w:p>
-    <w:p>
-      <w:pPr>
-        <w:spacing w:after="206"/>
-        <w:ind w:left="164"/>
-        <w:rPr>
-          <w:lang w:val="en-US"/>
-        </w:rPr>
-      </w:pPr>
-      <w:proofErr w:type="spellStart"/>
+      </w:pPr>
       <w:r>
-        <w:rPr>
-          <w:lang w:val="en-US"/>
-        </w:rPr>
-        <w:t>reqT</w:t>
+        <w:object w:dxaOrig="1508" w:dyaOrig="984" w14:anchorId="175A68DB">
+          <v:shapetype id="_x0000_t75" coordsize="21600,21600" o:spt="75" o:preferrelative="t" path="m@4@5l@4@11@9@11@9@5xe" filled="f" stroked="f">
+            <v:stroke joinstyle="miter"/>
+            <v:formulas>
+              <v:f eqn="if lineDrawn pixelLineWidth 0"/>
+              <v:f eqn="sum @0 1 0"/>
+              <v:f eqn="sum 0 0 @1"/>
+              <v:f eqn="prod @2 1 2"/>
+              <v:f eqn="prod @3 21600 pixelWidth"/>
+              <v:f eqn="prod @3 21600 pixelHeight"/>
+              <v:f eqn="sum @0 0 1"/>
+              <v:f eqn="prod @6 1 2"/>
+              <v:f eqn="prod @7 21600 pixelWidth"/>
+              <v:f eqn="sum @8 21600 0"/>
+              <v:f eqn="prod @7 21600 pixelHeight"/>
+              <v:f eqn="sum @10 21600 0"/>
+            </v:formulas>
+            <v:path o:extrusionok="f" gradientshapeok="t" o:connecttype="rect"/>
+            <o:lock v:ext="edit" aspectratio="t"/>
+          </v:shapetype>
+          <v:shape id="_x0000_i1025" type="#_x0000_t75" style="width:75.55pt;height:49.2pt" o:ole="">
+            <v:imagedata r:id="rId6" o:title=""/>
+          </v:shape>
+          <o:OLEObject Type="Embed" ProgID="Package" ShapeID="_x0000_i1025" DrawAspect="Icon" ObjectID="_1662816755" r:id="rId7"/>
+        </w:object>
       </w:r>
-      <w:proofErr w:type="spellEnd"/>
-      <w:r>
-        <w:rPr>
-          <w:lang w:val="en-US"/>
-        </w:rPr>
-        <w:t xml:space="preserve"> = </w:t>
-      </w:r>
-      <m:oMath>
-        <m:r>
-          <w:rPr>
-            <w:rFonts w:ascii="Cambria Math" w:hAnsi="Cambria Math"/>
-          </w:rPr>
-          <m:t>req</m:t>
-        </m:r>
-        <m:r>
-          <w:rPr>
-            <w:rFonts w:ascii="Cambria Math" w:hAnsi="Cambria Math"/>
-            <w:lang w:val="en-US"/>
-          </w:rPr>
-          <m:t xml:space="preserve">1+ </m:t>
-        </m:r>
-        <m:r>
-          <w:rPr>
-            <w:rFonts w:ascii="Cambria Math" w:hAnsi="Cambria Math"/>
-          </w:rPr>
-          <m:t>req</m:t>
-        </m:r>
-        <m:r>
-          <w:rPr>
-            <w:rFonts w:ascii="Cambria Math" w:hAnsi="Cambria Math"/>
-            <w:lang w:val="en-US"/>
-          </w:rPr>
-          <m:t xml:space="preserve">2+ </m:t>
-        </m:r>
-        <m:r>
-          <w:rPr>
-            <w:rFonts w:ascii="Cambria Math" w:hAnsi="Cambria Math"/>
-          </w:rPr>
-          <m:t>req</m:t>
-        </m:r>
-        <m:r>
-          <w:rPr>
-            <w:rFonts w:ascii="Cambria Math" w:hAnsi="Cambria Math"/>
-            <w:lang w:val="en-US"/>
-          </w:rPr>
-          <m:t>3</m:t>
-        </m:r>
-      </m:oMath>
-    </w:p>
-    <w:p>
-      <w:pPr>
-        <w:spacing w:after="206"/>
-        <w:ind w:left="164"/>
-        <w:rPr>
-          <w:lang w:val="en-US"/>
-        </w:rPr>
-      </w:pPr>
-      <w:r>
-        <w:rPr>
-          <w:lang w:val="en-US"/>
-        </w:rPr>
-        <w:t xml:space="preserve">It = </w:t>
-      </w:r>
-      <w:r>
-        <w:rPr>
-          <w:lang w:val="en-US"/>
-        </w:rPr>
-        <w:t xml:space="preserve">VT / </w:t>
-      </w:r>
-      <w:proofErr w:type="spellStart"/>
-      <w:r>
-        <w:rPr>
-          <w:lang w:val="en-US"/>
-        </w:rPr>
-        <w:t>reqT</w:t>
-      </w:r>
-      <w:proofErr w:type="spellEnd"/>
-    </w:p>
-    <w:p>
-      <w:pPr>
-        <w:spacing w:after="206"/>
-        <w:ind w:left="164"/>
-        <w:rPr>
-          <w:lang w:val="en-US"/>
-        </w:rPr>
-      </w:pPr>
-    </w:p>
-    <w:p>
-      <w:pPr>
-        <w:spacing w:after="206"/>
-        <w:rPr>
-          <w:lang w:val="en-US"/>
-        </w:rPr>
-      </w:pPr>
     </w:p>
     <w:p>
       <w:pPr>
@@ -1624,7 +1489,6 @@
         <w:rPr>
           <w:b/>
           <w:sz w:val="24"/>
-          <w:lang w:val="en-US"/>
         </w:rPr>
       </w:pPr>
     </w:p>
@@ -1633,18 +1497,12 @@
         <w:pStyle w:val="Prrafodelista"/>
         <w:spacing w:after="206"/>
         <w:ind w:left="524"/>
-        <w:rPr>
-          <w:lang w:val="en-US"/>
-        </w:rPr>
       </w:pPr>
     </w:p>
     <w:p>
       <w:pPr>
         <w:spacing w:after="206"/>
         <w:ind w:left="164"/>
-        <w:rPr>
-          <w:lang w:val="en-US"/>
-        </w:rPr>
       </w:pPr>
     </w:p>
     <w:p>

</xml_diff>